<commit_message>
added a pdf and video file and made changes to work doc
</commit_message>
<xml_diff>
--- a/Java-Week1-Coding-Assignment-9 (2).docx
+++ b/Java-Week1-Coding-Assignment-9 (2).docx
@@ -59,16 +59,6 @@
         </w:rPr>
         <w:t>URL to GitHub Repository:</w:t>
       </w:r>
-    </w:p>
-    <w:p>
-      <w:pPr>
-        <w:rPr>
-          <w:rFonts w:eastAsiaTheme="minorEastAsia"/>
-          <w:color w:val="000000" w:themeColor="text1"/>
-          <w:sz w:val="20"/>
-          <w:szCs w:val="20"/>
-        </w:rPr>
-      </w:pPr>
       <w:r>
         <w:rPr>
           <w:rFonts w:eastAsiaTheme="minorEastAsia"/>
@@ -78,8 +68,64 @@
           <w:sz w:val="20"/>
           <w:szCs w:val="20"/>
         </w:rPr>
+        <w:t xml:space="preserve"> </w:t>
+      </w:r>
+      <w:r>
+        <w:rPr>
+          <w:rFonts w:eastAsiaTheme="minorEastAsia"/>
+          <w:b/>
+          <w:bCs/>
+          <w:color w:val="000000" w:themeColor="text1"/>
+          <w:sz w:val="20"/>
+          <w:szCs w:val="20"/>
+        </w:rPr>
+        <w:t>https://github.com/JamieR2022/BE-Promineo-Tech.git</w:t>
+      </w:r>
+    </w:p>
+    <w:p>
+      <w:pPr>
+        <w:rPr>
+          <w:rFonts w:eastAsiaTheme="minorEastAsia"/>
+          <w:color w:val="000000" w:themeColor="text1"/>
+          <w:sz w:val="20"/>
+          <w:szCs w:val="20"/>
+        </w:rPr>
+      </w:pPr>
+      <w:r>
+        <w:rPr>
+          <w:rFonts w:eastAsiaTheme="minorEastAsia"/>
+          <w:b/>
+          <w:bCs/>
+          <w:color w:val="000000" w:themeColor="text1"/>
+          <w:sz w:val="20"/>
+          <w:szCs w:val="20"/>
+        </w:rPr>
         <w:t>URL to Public Link of your Video:</w:t>
       </w:r>
+      <w:r>
+        <w:rPr>
+          <w:rFonts w:eastAsiaTheme="minorEastAsia"/>
+          <w:b/>
+          <w:bCs/>
+          <w:color w:val="000000" w:themeColor="text1"/>
+          <w:sz w:val="20"/>
+          <w:szCs w:val="20"/>
+        </w:rPr>
+        <w:t xml:space="preserve"> </w:t>
+      </w:r>
+      <w:hyperlink r:id="rId8" w:tgtFrame="_blank" w:history="1">
+        <w:r>
+          <w:rPr>
+            <w:rStyle w:val="Hyperlink"/>
+            <w:rFonts w:ascii="Roboto" w:hAnsi="Roboto"/>
+            <w:sz w:val="23"/>
+            <w:szCs w:val="23"/>
+            <w:u w:val="none"/>
+            <w:shd w:val="clear" w:color="auto" w:fill="F9F9F9"/>
+          </w:rPr>
+          <w:t>https://youtu.be/CVZKV8WlbzQ</w:t>
+        </w:r>
+      </w:hyperlink>
     </w:p>
     <w:p>
       <w:pPr>
@@ -882,7 +928,7 @@
           <w:szCs w:val="20"/>
         </w:rPr>
       </w:pPr>
-      <w:hyperlink r:id="rId8">
+      <w:hyperlink r:id="rId9">
         <w:r>
           <w:rPr>
             <w:rStyle w:val="Hyperlink"/>
@@ -1035,7 +1081,7 @@
           <w:szCs w:val="20"/>
         </w:rPr>
       </w:pPr>
-      <w:hyperlink r:id="rId9">
+      <w:hyperlink r:id="rId10">
         <w:r>
           <w:rPr>
             <w:rStyle w:val="Hyperlink"/>
@@ -1043,7 +1089,25 @@
             <w:sz w:val="20"/>
             <w:szCs w:val="20"/>
           </w:rPr>
-          <w:t>https://www.youtube.com/watch?v=NGeksLUB1e8</w:t>
+          <w:t>https://www.youtube.com/watch?v</w:t>
+        </w:r>
+        <w:r>
+          <w:rPr>
+            <w:rStyle w:val="Hyperlink"/>
+            <w:rFonts w:eastAsiaTheme="minorEastAsia"/>
+            <w:sz w:val="20"/>
+            <w:szCs w:val="20"/>
+          </w:rPr>
+          <w:t>=</w:t>
+        </w:r>
+        <w:r>
+          <w:rPr>
+            <w:rStyle w:val="Hyperlink"/>
+            <w:rFonts w:eastAsiaTheme="minorEastAsia"/>
+            <w:sz w:val="20"/>
+            <w:szCs w:val="20"/>
+          </w:rPr>
+          <w:t>NGeksLUB1e8</w:t>
         </w:r>
       </w:hyperlink>
     </w:p>
@@ -1104,7 +1168,7 @@
                     <pic:cNvPicPr/>
                   </pic:nvPicPr>
                   <pic:blipFill>
-                    <a:blip r:embed="rId10" cstate="print">
+                    <a:blip r:embed="rId11" cstate="print">
                       <a:extLst>
                         <a:ext uri="{28A0092B-C50C-407E-A947-70E740481C1C}">
                           <a14:useLocalDpi xmlns:a14="http://schemas.microsoft.com/office/drawing/2010/main" val="0"/>
@@ -1207,10 +1271,54 @@
           <w:szCs w:val="20"/>
         </w:rPr>
       </w:pPr>
+      <w:r>
+        <w:rPr>
+          <w:rFonts w:eastAsiaTheme="minorEastAsia"/>
+          <w:noProof/>
+          <w:sz w:val="20"/>
+          <w:szCs w:val="20"/>
+        </w:rPr>
+        <w:lastRenderedPageBreak/>
+        <w:drawing>
+          <wp:inline distT="0" distB="0" distL="0" distR="0" wp14:anchorId="23CD62B2" wp14:editId="7CDD6AE4">
+            <wp:extent cx="6858000" cy="4846955"/>
+            <wp:effectExtent l="0" t="0" r="0" b="0"/>
+            <wp:docPr id="1" name="Picture 1" descr="Text&#10;&#10;Description automatically generated"/>
+            <wp:cNvGraphicFramePr>
+              <a:graphicFrameLocks xmlns:a="http://schemas.openxmlformats.org/drawingml/2006/main" noChangeAspect="1"/>
+            </wp:cNvGraphicFramePr>
+            <a:graphic xmlns:a="http://schemas.openxmlformats.org/drawingml/2006/main">
+              <a:graphicData uri="http://schemas.openxmlformats.org/drawingml/2006/picture">
+                <pic:pic xmlns:pic="http://schemas.openxmlformats.org/drawingml/2006/picture">
+                  <pic:nvPicPr>
+                    <pic:cNvPr id="1" name="Picture 1" descr="Text&#10;&#10;Description automatically generated"/>
+                    <pic:cNvPicPr/>
+                  </pic:nvPicPr>
+                  <pic:blipFill>
+                    <a:blip r:embed="rId12"/>
+                    <a:stretch>
+                      <a:fillRect/>
+                    </a:stretch>
+                  </pic:blipFill>
+                  <pic:spPr>
+                    <a:xfrm>
+                      <a:off x="0" y="0"/>
+                      <a:ext cx="6858000" cy="4846955"/>
+                    </a:xfrm>
+                    <a:prstGeom prst="rect">
+                      <a:avLst/>
+                    </a:prstGeom>
+                  </pic:spPr>
+                </pic:pic>
+              </a:graphicData>
+            </a:graphic>
+          </wp:inline>
+        </w:drawing>
+      </w:r>
     </w:p>
     <w:sectPr>
-      <w:headerReference w:type="default" r:id="rId11"/>
-      <w:footerReference w:type="default" r:id="rId12"/>
+      <w:headerReference w:type="default" r:id="rId13"/>
+      <w:footerReference w:type="default" r:id="rId14"/>
       <w:pgSz w:w="12240" w:h="15840"/>
       <w:pgMar w:top="720" w:right="720" w:bottom="720" w:left="720" w:header="720" w:footer="720" w:gutter="0"/>
       <w:cols w:space="720"/>
@@ -2512,6 +2620,18 @@
       <w:spacing w:after="0" w:line="240" w:lineRule="auto"/>
     </w:pPr>
   </w:style>
+  <w:style w:type="character" w:styleId="FollowedHyperlink">
+    <w:name w:val="FollowedHyperlink"/>
+    <w:basedOn w:val="DefaultParagraphFont"/>
+    <w:uiPriority w:val="99"/>
+    <w:semiHidden/>
+    <w:unhideWhenUsed/>
+    <w:rsid w:val="006F5695"/>
+    <w:rPr>
+      <w:color w:val="954F72" w:themeColor="followedHyperlink"/>
+      <w:u w:val="single"/>
+    </w:rPr>
+  </w:style>
 </w:styles>
 </file>
 

</xml_diff>